<commit_message>
Typ klar nu, dubbelkolla och skicka in
</commit_message>
<xml_diff>
--- a/Inlämningsuppgift 2 Oceanografi.docx
+++ b/Inlämningsuppgift 2 Oceanografi.docx
@@ -13,8 +13,43 @@
         <w:rPr>
           <w:lang w:val="sv-SE"/>
         </w:rPr>
-        <w:t>Inlämningsuppgift 2 Oceanografi</w:t>
-      </w:r>
+        <w:t>Lab</w:t>
+      </w:r>
+      <w:r>
+        <w:rPr>
+          <w:lang w:val="sv-SE"/>
+        </w:rPr>
+        <w:t xml:space="preserve"> 2 </w:t>
+      </w:r>
+      <w:proofErr w:type="spellStart"/>
+      <w:r>
+        <w:rPr>
+          <w:lang w:val="sv-SE"/>
+        </w:rPr>
+        <w:t>Oceanogra</w:t>
+      </w:r>
+      <w:r>
+        <w:rPr>
+          <w:lang w:val="sv-SE"/>
+        </w:rPr>
+        <w:t>phy</w:t>
+      </w:r>
+      <w:proofErr w:type="spellEnd"/>
+    </w:p>
+    <w:p>
+      <w:pPr>
+        <w:rPr>
+          <w:lang w:val="sv-SE"/>
+        </w:rPr>
+      </w:pPr>
+      <w:r>
+        <w:rPr>
+          <w:lang w:val="sv-SE"/>
+        </w:rPr>
+        <w:t>Felix Gustafsson MAR109</w:t>
+      </w:r>
+      <w:bookmarkStart w:id="0" w:name="_GoBack"/>
+      <w:bookmarkEnd w:id="0"/>
     </w:p>
     <w:p>
       <w:pPr>
@@ -276,7 +311,7 @@
                 <w:rFonts w:ascii="Cambria Math" w:hAnsi="Cambria Math"/>
                 <w:lang w:val="en-US"/>
               </w:rPr>
-              <m:t>ft</m:t>
+              <m:t>f</m:t>
             </m:r>
           </m:num>
           <m:den>
@@ -294,9 +329,16 @@
             <w:rFonts w:ascii="Cambria Math" w:hAnsi="Cambria Math"/>
             <w:lang w:val="en-US"/>
           </w:rPr>
-          <m:t>+c</m:t>
+          <m:t>*t</m:t>
         </m:r>
       </m:oMath>
+      <w:r>
+        <w:rPr>
+          <w:rFonts w:eastAsiaTheme="minorEastAsia"/>
+          <w:lang w:val="en-US"/>
+        </w:rPr>
+        <w:t xml:space="preserve"> (+c, which I consider as 0)</w:t>
+      </w:r>
     </w:p>
     <w:p>
       <w:pPr>
@@ -326,6 +368,13 @@
         </w:rPr>
         <w:t xml:space="preserve">We can easily calculate the area of the bucket </w:t>
       </w:r>
+      <w:r>
+        <w:rPr>
+          <w:rFonts w:eastAsiaTheme="minorEastAsia"/>
+          <w:lang w:val="en-US"/>
+        </w:rPr>
+        <w:t xml:space="preserve">as </w:t>
+      </w:r>
       <m:oMath>
         <m:sSup>
           <m:sSupPr>
@@ -343,7 +392,7 @@
                 <w:rFonts w:ascii="Cambria Math" w:eastAsiaTheme="minorEastAsia" w:hAnsi="Cambria Math"/>
                 <w:lang w:val="en-US"/>
               </w:rPr>
-              <m:t>5</m:t>
+              <m:t>0.05</m:t>
             </m:r>
           </m:e>
           <m:sup>
@@ -361,7 +410,7 @@
             <w:rFonts w:ascii="Cambria Math" w:eastAsiaTheme="minorEastAsia" w:hAnsi="Cambria Math"/>
             <w:lang w:val="en-US"/>
           </w:rPr>
-          <m:t>*π≈78.5 c</m:t>
+          <m:t xml:space="preserve">*π≈0.0078 </m:t>
         </m:r>
         <m:sSup>
           <m:sSupPr>
@@ -398,7 +447,28 @@
           <w:rFonts w:eastAsiaTheme="minorEastAsia"/>
           <w:lang w:val="en-US"/>
         </w:rPr>
-        <w:t xml:space="preserve"> which equals A. As the only unknown is f (and c), we can just insert everything into the function and treat it as an equation which then becomes </w:t>
+        <w:t xml:space="preserve"> </w:t>
+      </w:r>
+      <w:r>
+        <w:rPr>
+          <w:rFonts w:eastAsiaTheme="minorEastAsia"/>
+          <w:lang w:val="en-US"/>
+        </w:rPr>
+        <w:t>(0.05M =5cm</w:t>
+      </w:r>
+      <w:r>
+        <w:rPr>
+          <w:rFonts w:eastAsiaTheme="minorEastAsia"/>
+          <w:lang w:val="en-US"/>
+        </w:rPr>
+        <w:t>) which</w:t>
+      </w:r>
+      <w:r>
+        <w:rPr>
+          <w:rFonts w:eastAsiaTheme="minorEastAsia"/>
+          <w:lang w:val="en-US"/>
+        </w:rPr>
+        <w:t xml:space="preserve"> equals A. As the only unknown is f, we can insert everything into the function and treat it as an equation which then becomes </w:t>
       </w:r>
       <m:oMath>
         <m:r>
@@ -406,7 +476,7 @@
             <w:rFonts w:ascii="Cambria Math" w:eastAsiaTheme="minorEastAsia" w:hAnsi="Cambria Math"/>
             <w:lang w:val="en-US"/>
           </w:rPr>
-          <m:t>20=</m:t>
+          <m:t>0.2=</m:t>
         </m:r>
         <m:f>
           <m:fPr>
@@ -424,7 +494,7 @@
                 <w:rFonts w:ascii="Cambria Math" w:eastAsiaTheme="minorEastAsia" w:hAnsi="Cambria Math"/>
                 <w:lang w:val="en-US"/>
               </w:rPr>
-              <m:t>f*1</m:t>
+              <m:t>f</m:t>
             </m:r>
           </m:num>
           <m:den>
@@ -433,7 +503,7 @@
                 <w:rFonts w:ascii="Cambria Math" w:eastAsiaTheme="minorEastAsia" w:hAnsi="Cambria Math"/>
                 <w:lang w:val="en-US"/>
               </w:rPr>
-              <m:t>78.5</m:t>
+              <m:t>0.0078</m:t>
             </m:r>
           </m:den>
         </m:f>
@@ -442,7 +512,7 @@
             <w:rFonts w:ascii="Cambria Math" w:eastAsiaTheme="minorEastAsia" w:hAnsi="Cambria Math"/>
             <w:lang w:val="en-US"/>
           </w:rPr>
-          <m:t>+c</m:t>
+          <m:t>*60</m:t>
         </m:r>
       </m:oMath>
       <w:r>
@@ -450,7 +520,142 @@
           <w:rFonts w:eastAsiaTheme="minorEastAsia"/>
           <w:lang w:val="en-US"/>
         </w:rPr>
-        <w:t>. If we don’t consider the +c, we get that F = 1570. I got to do some analysis of my units and handling of the additional constant</w:t>
+        <w:t>.</w:t>
+      </w:r>
+      <w:r>
+        <w:rPr>
+          <w:rFonts w:eastAsiaTheme="minorEastAsia"/>
+          <w:lang w:val="en-US"/>
+        </w:rPr>
+        <w:t xml:space="preserve"> </w:t>
+      </w:r>
+      <w:r>
+        <w:rPr>
+          <w:rFonts w:eastAsiaTheme="minorEastAsia"/>
+          <w:lang w:val="en-US"/>
+        </w:rPr>
+        <w:t>W</w:t>
+      </w:r>
+      <w:r>
+        <w:rPr>
+          <w:rFonts w:eastAsiaTheme="minorEastAsia"/>
+          <w:lang w:val="en-US"/>
+        </w:rPr>
+        <w:t xml:space="preserve">e then get that t=60 seconds, and thus </w:t>
+      </w:r>
+      <w:proofErr w:type="gramStart"/>
+      <w:r>
+        <w:rPr>
+          <w:rFonts w:eastAsiaTheme="minorEastAsia"/>
+          <w:lang w:val="en-US"/>
+        </w:rPr>
+        <w:t>h(</w:t>
+      </w:r>
+      <w:proofErr w:type="gramEnd"/>
+      <w:r>
+        <w:rPr>
+          <w:rFonts w:eastAsiaTheme="minorEastAsia"/>
+          <w:lang w:val="en-US"/>
+        </w:rPr>
+        <w:t>60)=0.2. The solution of the equation then become</w:t>
+      </w:r>
+    </w:p>
+    <w:p>
+      <w:pPr>
+        <w:ind w:firstLine="360"/>
+        <w:rPr>
+          <w:rFonts w:eastAsiaTheme="minorEastAsia"/>
+          <w:lang w:val="en-US"/>
+        </w:rPr>
+      </w:pPr>
+      <w:r>
+        <w:rPr>
+          <w:rFonts w:eastAsiaTheme="minorEastAsia"/>
+          <w:lang w:val="en-US"/>
+        </w:rPr>
+        <w:t xml:space="preserve"> </w:t>
+      </w:r>
+      <m:oMath>
+        <m:r>
+          <w:rPr>
+            <w:rFonts w:ascii="Cambria Math" w:eastAsiaTheme="minorEastAsia" w:hAnsi="Cambria Math"/>
+            <w:lang w:val="en-US"/>
+          </w:rPr>
+          <m:t>F=2.6*</m:t>
+        </m:r>
+        <m:sSup>
+          <m:sSupPr>
+            <m:ctrlPr>
+              <w:rPr>
+                <w:rFonts w:ascii="Cambria Math" w:eastAsiaTheme="minorEastAsia" w:hAnsi="Cambria Math"/>
+                <w:i/>
+                <w:lang w:val="en-US"/>
+              </w:rPr>
+            </m:ctrlPr>
+          </m:sSupPr>
+          <m:e>
+            <m:r>
+              <w:rPr>
+                <w:rFonts w:ascii="Cambria Math" w:eastAsiaTheme="minorEastAsia" w:hAnsi="Cambria Math"/>
+                <w:lang w:val="en-US"/>
+              </w:rPr>
+              <m:t>10</m:t>
+            </m:r>
+          </m:e>
+          <m:sup>
+            <m:r>
+              <w:rPr>
+                <w:rFonts w:ascii="Cambria Math" w:eastAsiaTheme="minorEastAsia" w:hAnsi="Cambria Math"/>
+                <w:lang w:val="en-US"/>
+              </w:rPr>
+              <m:t>-5</m:t>
+            </m:r>
+          </m:sup>
+        </m:sSup>
+        <m:r>
+          <w:rPr>
+            <w:rFonts w:ascii="Cambria Math" w:eastAsiaTheme="minorEastAsia" w:hAnsi="Cambria Math"/>
+            <w:lang w:val="en-US"/>
+          </w:rPr>
+          <m:t xml:space="preserve"> </m:t>
+        </m:r>
+        <m:f>
+          <m:fPr>
+            <m:type m:val="skw"/>
+            <m:ctrlPr>
+              <w:rPr>
+                <w:rFonts w:ascii="Cambria Math" w:eastAsiaTheme="minorEastAsia" w:hAnsi="Cambria Math"/>
+                <w:i/>
+                <w:lang w:val="en-US"/>
+              </w:rPr>
+            </m:ctrlPr>
+          </m:fPr>
+          <m:num>
+            <m:r>
+              <w:rPr>
+                <w:rFonts w:ascii="Cambria Math" w:eastAsiaTheme="minorEastAsia" w:hAnsi="Cambria Math"/>
+                <w:lang w:val="en-US"/>
+              </w:rPr>
+              <m:t>m</m:t>
+            </m:r>
+          </m:num>
+          <m:den>
+            <m:r>
+              <w:rPr>
+                <w:rFonts w:ascii="Cambria Math" w:eastAsiaTheme="minorEastAsia" w:hAnsi="Cambria Math"/>
+                <w:lang w:val="en-US"/>
+              </w:rPr>
+              <m:t>s</m:t>
+            </m:r>
+          </m:den>
+        </m:f>
+      </m:oMath>
+      <w:r>
+        <w:rPr>
+          <w:rFonts w:eastAsiaTheme="minorEastAsia"/>
+          <w:lang w:val="en-US"/>
+        </w:rPr>
+        <w:t xml:space="preserve">  </w:t>
       </w:r>
     </w:p>
     <w:p>
@@ -474,8 +679,1385 @@
           <w:lang w:val="en-US"/>
         </w:rPr>
       </w:pPr>
-      <w:bookmarkStart w:id="0" w:name="_GoBack"/>
-      <w:bookmarkEnd w:id="0"/>
+    </w:p>
+    <w:p>
+      <w:pPr>
+        <w:pStyle w:val="ListParagraph"/>
+        <w:ind w:left="360"/>
+        <w:rPr>
+          <w:rFonts w:eastAsiaTheme="minorEastAsia"/>
+          <w:lang w:val="en-US"/>
+        </w:rPr>
+      </w:pPr>
+      <m:oMathPara>
+        <m:oMath>
+          <m:r>
+            <w:rPr>
+              <w:rFonts w:ascii="Cambria Math" w:eastAsiaTheme="minorEastAsia" w:hAnsi="Cambria Math"/>
+              <w:lang w:val="en-US"/>
+            </w:rPr>
+            <m:t xml:space="preserve">hn= </m:t>
+          </m:r>
+          <m:f>
+            <m:fPr>
+              <m:ctrlPr>
+                <w:rPr>
+                  <w:rFonts w:ascii="Cambria Math" w:eastAsiaTheme="minorEastAsia" w:hAnsi="Cambria Math"/>
+                  <w:i/>
+                  <w:lang w:val="en-US"/>
+                </w:rPr>
+              </m:ctrlPr>
+            </m:fPr>
+            <m:num>
+              <m:r>
+                <w:rPr>
+                  <w:rFonts w:ascii="Cambria Math" w:eastAsiaTheme="minorEastAsia" w:hAnsi="Cambria Math"/>
+                  <w:lang w:val="en-US"/>
+                </w:rPr>
+                <m:t>F</m:t>
+              </m:r>
+            </m:num>
+            <m:den>
+              <m:r>
+                <w:rPr>
+                  <w:rFonts w:ascii="Cambria Math" w:eastAsiaTheme="minorEastAsia" w:hAnsi="Cambria Math"/>
+                  <w:lang w:val="en-US"/>
+                </w:rPr>
+                <m:t>A</m:t>
+              </m:r>
+            </m:den>
+          </m:f>
+          <m:r>
+            <w:rPr>
+              <w:rFonts w:ascii="Cambria Math" w:eastAsiaTheme="minorEastAsia" w:hAnsi="Cambria Math"/>
+              <w:lang w:val="en-US"/>
+            </w:rPr>
+            <m:t>∆t+hn-1</m:t>
+          </m:r>
+        </m:oMath>
+      </m:oMathPara>
+    </w:p>
+    <w:p>
+      <w:pPr>
+        <w:rPr>
+          <w:rFonts w:eastAsiaTheme="minorEastAsia"/>
+          <w:lang w:val="en-US"/>
+        </w:rPr>
+      </w:pPr>
+      <w:r>
+        <w:rPr>
+          <w:rFonts w:eastAsiaTheme="minorEastAsia"/>
+          <w:lang w:val="en-US"/>
+        </w:rPr>
+        <w:t xml:space="preserve">With the following </w:t>
+      </w:r>
+      <w:r>
+        <w:rPr>
+          <w:rFonts w:eastAsiaTheme="minorEastAsia"/>
+          <w:lang w:val="en-US"/>
+        </w:rPr>
+        <w:t xml:space="preserve">MATLAB </w:t>
+      </w:r>
+      <w:r>
+        <w:rPr>
+          <w:rFonts w:eastAsiaTheme="minorEastAsia"/>
+          <w:lang w:val="en-US"/>
+        </w:rPr>
+        <w:t>code,</w:t>
+      </w:r>
+      <w:r>
+        <w:rPr>
+          <w:rFonts w:eastAsiaTheme="minorEastAsia"/>
+          <w:lang w:val="en-US"/>
+        </w:rPr>
+        <w:t xml:space="preserve"> you get the following plot that then describes the increasing water level over time</w:t>
+      </w:r>
+    </w:p>
+    <w:p>
+      <w:pPr>
+        <w:rPr>
+          <w:rFonts w:eastAsiaTheme="minorEastAsia"/>
+          <w:lang w:val="en-US"/>
+        </w:rPr>
+      </w:pPr>
+    </w:p>
+    <w:p>
+      <w:pPr>
+        <w:rPr>
+          <w:rFonts w:eastAsiaTheme="minorEastAsia"/>
+          <w:lang w:val="en-US"/>
+        </w:rPr>
+      </w:pPr>
+      <w:r>
+        <w:rPr>
+          <w:rFonts w:eastAsiaTheme="minorEastAsia"/>
+          <w:noProof/>
+          <w:lang w:val="en-US"/>
+        </w:rPr>
+        <w:drawing>
+          <wp:inline distT="0" distB="0" distL="0" distR="0" wp14:anchorId="3CCC7C91" wp14:editId="49CCEEC1">
+            <wp:extent cx="5756910" cy="3656554"/>
+            <wp:effectExtent l="0" t="0" r="0" b="1270"/>
+            <wp:docPr id="2" name="Picture 2"/>
+            <wp:cNvGraphicFramePr>
+              <a:graphicFrameLocks xmlns:a="http://schemas.openxmlformats.org/drawingml/2006/main" noChangeAspect="1"/>
+            </wp:cNvGraphicFramePr>
+            <a:graphic xmlns:a="http://schemas.openxmlformats.org/drawingml/2006/main">
+              <a:graphicData uri="http://schemas.openxmlformats.org/drawingml/2006/picture">
+                <pic:pic xmlns:pic="http://schemas.openxmlformats.org/drawingml/2006/picture">
+                  <pic:nvPicPr>
+                    <pic:cNvPr id="2" name="Screenshot 2018-12-19 at 16.48.31.png"/>
+                    <pic:cNvPicPr/>
+                  </pic:nvPicPr>
+                  <pic:blipFill rotWithShape="1">
+                    <a:blip r:embed="rId5">
+                      <a:extLst>
+                        <a:ext uri="{28A0092B-C50C-407E-A947-70E740481C1C}">
+                          <a14:useLocalDpi xmlns:a14="http://schemas.microsoft.com/office/drawing/2010/main" val="0"/>
+                        </a:ext>
+                      </a:extLst>
+                    </a:blip>
+                    <a:srcRect t="10529"/>
+                    <a:stretch/>
+                  </pic:blipFill>
+                  <pic:spPr bwMode="auto">
+                    <a:xfrm>
+                      <a:off x="0" y="0"/>
+                      <a:ext cx="5756910" cy="3656554"/>
+                    </a:xfrm>
+                    <a:prstGeom prst="rect">
+                      <a:avLst/>
+                    </a:prstGeom>
+                    <a:ln>
+                      <a:noFill/>
+                    </a:ln>
+                    <a:extLst>
+                      <a:ext uri="{53640926-AAD7-44D8-BBD7-CCE9431645EC}">
+                        <a14:shadowObscured xmlns:a14="http://schemas.microsoft.com/office/drawing/2010/main"/>
+                      </a:ext>
+                    </a:extLst>
+                  </pic:spPr>
+                </pic:pic>
+              </a:graphicData>
+            </a:graphic>
+          </wp:inline>
+        </w:drawing>
+      </w:r>
+    </w:p>
+    <w:p>
+      <w:pPr>
+        <w:rPr>
+          <w:rFonts w:eastAsiaTheme="minorEastAsia"/>
+          <w:lang w:val="en-US"/>
+        </w:rPr>
+      </w:pPr>
+      <w:r>
+        <w:rPr>
+          <w:rFonts w:eastAsiaTheme="minorEastAsia"/>
+          <w:lang w:val="en-US"/>
+        </w:rPr>
+        <w:br w:type="page"/>
+      </w:r>
+    </w:p>
+    <w:p>
+      <w:pPr>
+        <w:rPr>
+          <w:rFonts w:eastAsiaTheme="minorEastAsia"/>
+          <w:lang w:val="en-US"/>
+        </w:rPr>
+      </w:pPr>
+      <w:r>
+        <w:rPr>
+          <w:rFonts w:eastAsiaTheme="minorEastAsia"/>
+          <w:noProof/>
+          <w:lang w:val="en-US"/>
+        </w:rPr>
+        <w:lastRenderedPageBreak/>
+        <w:drawing>
+          <wp:anchor distT="0" distB="0" distL="114300" distR="114300" simplePos="0" relativeHeight="251658240" behindDoc="0" locked="0" layoutInCell="1" allowOverlap="1" wp14:anchorId="0D80286B" wp14:editId="21820131">
+            <wp:simplePos x="0" y="0"/>
+            <wp:positionH relativeFrom="column">
+              <wp:posOffset>401843</wp:posOffset>
+            </wp:positionH>
+            <wp:positionV relativeFrom="paragraph">
+              <wp:posOffset>-74</wp:posOffset>
+            </wp:positionV>
+            <wp:extent cx="5002306" cy="3752005"/>
+            <wp:effectExtent l="0" t="0" r="1905" b="0"/>
+            <wp:wrapSquare wrapText="bothSides"/>
+            <wp:docPr id="3" name="Picture 3"/>
+            <wp:cNvGraphicFramePr>
+              <a:graphicFrameLocks xmlns:a="http://schemas.openxmlformats.org/drawingml/2006/main" noChangeAspect="1"/>
+            </wp:cNvGraphicFramePr>
+            <a:graphic xmlns:a="http://schemas.openxmlformats.org/drawingml/2006/main">
+              <a:graphicData uri="http://schemas.openxmlformats.org/drawingml/2006/picture">
+                <pic:pic xmlns:pic="http://schemas.openxmlformats.org/drawingml/2006/picture">
+                  <pic:nvPicPr>
+                    <pic:cNvPr id="3" name="1point4.jpg"/>
+                    <pic:cNvPicPr/>
+                  </pic:nvPicPr>
+                  <pic:blipFill>
+                    <a:blip r:embed="rId6">
+                      <a:extLst>
+                        <a:ext uri="{28A0092B-C50C-407E-A947-70E740481C1C}">
+                          <a14:useLocalDpi xmlns:a14="http://schemas.microsoft.com/office/drawing/2010/main" val="0"/>
+                        </a:ext>
+                      </a:extLst>
+                    </a:blip>
+                    <a:stretch>
+                      <a:fillRect/>
+                    </a:stretch>
+                  </pic:blipFill>
+                  <pic:spPr>
+                    <a:xfrm>
+                      <a:off x="0" y="0"/>
+                      <a:ext cx="5002306" cy="3752005"/>
+                    </a:xfrm>
+                    <a:prstGeom prst="rect">
+                      <a:avLst/>
+                    </a:prstGeom>
+                  </pic:spPr>
+                </pic:pic>
+              </a:graphicData>
+            </a:graphic>
+            <wp14:sizeRelH relativeFrom="page">
+              <wp14:pctWidth>0</wp14:pctWidth>
+            </wp14:sizeRelH>
+            <wp14:sizeRelV relativeFrom="page">
+              <wp14:pctHeight>0</wp14:pctHeight>
+            </wp14:sizeRelV>
+          </wp:anchor>
+        </w:drawing>
+      </w:r>
+    </w:p>
+    <w:p>
+      <w:pPr>
+        <w:rPr>
+          <w:rFonts w:eastAsiaTheme="minorEastAsia"/>
+          <w:lang w:val="en-US"/>
+        </w:rPr>
+      </w:pPr>
+    </w:p>
+    <w:p>
+      <w:pPr>
+        <w:rPr>
+          <w:rFonts w:eastAsiaTheme="minorEastAsia"/>
+          <w:lang w:val="en-US"/>
+        </w:rPr>
+      </w:pPr>
+    </w:p>
+    <w:p>
+      <w:pPr>
+        <w:rPr>
+          <w:rFonts w:eastAsiaTheme="minorEastAsia"/>
+          <w:lang w:val="en-US"/>
+        </w:rPr>
+      </w:pPr>
+    </w:p>
+    <w:p>
+      <w:pPr>
+        <w:rPr>
+          <w:rFonts w:eastAsiaTheme="minorEastAsia"/>
+          <w:lang w:val="en-US"/>
+        </w:rPr>
+      </w:pPr>
+    </w:p>
+    <w:p>
+      <w:pPr>
+        <w:rPr>
+          <w:rFonts w:eastAsiaTheme="minorEastAsia"/>
+          <w:lang w:val="en-US"/>
+        </w:rPr>
+      </w:pPr>
+    </w:p>
+    <w:p>
+      <w:pPr>
+        <w:rPr>
+          <w:rFonts w:eastAsiaTheme="minorEastAsia"/>
+          <w:lang w:val="en-US"/>
+        </w:rPr>
+      </w:pPr>
+    </w:p>
+    <w:p>
+      <w:pPr>
+        <w:rPr>
+          <w:rFonts w:eastAsiaTheme="minorEastAsia"/>
+          <w:lang w:val="en-US"/>
+        </w:rPr>
+      </w:pPr>
+    </w:p>
+    <w:p>
+      <w:pPr>
+        <w:rPr>
+          <w:rFonts w:eastAsiaTheme="minorEastAsia"/>
+          <w:lang w:val="en-US"/>
+        </w:rPr>
+      </w:pPr>
+    </w:p>
+    <w:p>
+      <w:pPr>
+        <w:rPr>
+          <w:rFonts w:eastAsiaTheme="minorEastAsia"/>
+          <w:lang w:val="en-US"/>
+        </w:rPr>
+      </w:pPr>
+    </w:p>
+    <w:p>
+      <w:pPr>
+        <w:rPr>
+          <w:rFonts w:eastAsiaTheme="minorEastAsia"/>
+          <w:lang w:val="en-US"/>
+        </w:rPr>
+      </w:pPr>
+    </w:p>
+    <w:p>
+      <w:pPr>
+        <w:rPr>
+          <w:rFonts w:eastAsiaTheme="minorEastAsia"/>
+          <w:lang w:val="en-US"/>
+        </w:rPr>
+      </w:pPr>
+    </w:p>
+    <w:p>
+      <w:pPr>
+        <w:rPr>
+          <w:rFonts w:eastAsiaTheme="minorEastAsia"/>
+          <w:lang w:val="en-US"/>
+        </w:rPr>
+      </w:pPr>
+    </w:p>
+    <w:p>
+      <w:pPr>
+        <w:rPr>
+          <w:rFonts w:eastAsiaTheme="minorEastAsia"/>
+          <w:lang w:val="en-US"/>
+        </w:rPr>
+      </w:pPr>
+    </w:p>
+    <w:p>
+      <w:pPr>
+        <w:rPr>
+          <w:rFonts w:eastAsiaTheme="minorEastAsia"/>
+          <w:lang w:val="en-US"/>
+        </w:rPr>
+      </w:pPr>
+    </w:p>
+    <w:p>
+      <w:pPr>
+        <w:rPr>
+          <w:rFonts w:eastAsiaTheme="minorEastAsia"/>
+          <w:lang w:val="en-US"/>
+        </w:rPr>
+      </w:pPr>
+    </w:p>
+    <w:p>
+      <w:pPr>
+        <w:rPr>
+          <w:rFonts w:eastAsiaTheme="minorEastAsia"/>
+          <w:lang w:val="en-US"/>
+        </w:rPr>
+      </w:pPr>
+    </w:p>
+    <w:p>
+      <w:pPr>
+        <w:rPr>
+          <w:rFonts w:eastAsiaTheme="minorEastAsia"/>
+          <w:lang w:val="en-US"/>
+        </w:rPr>
+      </w:pPr>
+    </w:p>
+    <w:p>
+      <w:pPr>
+        <w:rPr>
+          <w:rFonts w:eastAsiaTheme="minorEastAsia"/>
+          <w:lang w:val="en-US"/>
+        </w:rPr>
+      </w:pPr>
+    </w:p>
+    <w:p>
+      <w:pPr>
+        <w:rPr>
+          <w:rFonts w:eastAsiaTheme="minorEastAsia"/>
+          <w:lang w:val="en-US"/>
+        </w:rPr>
+      </w:pPr>
+    </w:p>
+    <w:p>
+      <w:pPr>
+        <w:rPr>
+          <w:rFonts w:eastAsiaTheme="minorEastAsia"/>
+          <w:lang w:val="en-US"/>
+        </w:rPr>
+      </w:pPr>
+    </w:p>
+    <w:p>
+      <w:pPr>
+        <w:rPr>
+          <w:rFonts w:eastAsiaTheme="minorEastAsia"/>
+          <w:lang w:val="en-US"/>
+        </w:rPr>
+      </w:pPr>
+      <w:r>
+        <w:rPr>
+          <w:rFonts w:eastAsiaTheme="minorEastAsia"/>
+          <w:lang w:val="en-US"/>
+        </w:rPr>
+        <w:t>Th</w:t>
+      </w:r>
+      <w:r>
+        <w:rPr>
+          <w:rFonts w:eastAsiaTheme="minorEastAsia"/>
+          <w:lang w:val="en-US"/>
+        </w:rPr>
+        <w:t xml:space="preserve">e numerical solution is quite sensitive to big increments in time. The resolution of the result increases with smaller increments. This is why I have set the increment to 0.5 </w:t>
+      </w:r>
+      <w:r>
+        <w:rPr>
+          <w:rFonts w:eastAsiaTheme="minorEastAsia"/>
+          <w:lang w:val="en-US"/>
+        </w:rPr>
+        <w:t>seconds, but it could be set to even finer increments if desired.</w:t>
+      </w:r>
+    </w:p>
+    <w:p>
+      <w:pPr>
+        <w:rPr>
+          <w:rFonts w:eastAsiaTheme="minorEastAsia"/>
+          <w:lang w:val="en-US"/>
+        </w:rPr>
+      </w:pPr>
+    </w:p>
+    <w:p>
+      <w:pPr>
+        <w:rPr>
+          <w:rFonts w:eastAsiaTheme="minorEastAsia"/>
+          <w:lang w:val="en-US"/>
+        </w:rPr>
+      </w:pPr>
+      <w:r>
+        <w:rPr>
+          <w:rFonts w:eastAsiaTheme="minorEastAsia"/>
+          <w:lang w:val="en-US"/>
+        </w:rPr>
+        <w:br w:type="page"/>
+      </w:r>
+    </w:p>
+    <w:p>
+      <w:pPr>
+        <w:pStyle w:val="ListParagraph"/>
+        <w:numPr>
+          <w:ilvl w:val="1"/>
+          <w:numId w:val="1"/>
+        </w:numPr>
+        <w:rPr>
+          <w:rFonts w:eastAsiaTheme="minorEastAsia"/>
+          <w:lang w:val="en-US"/>
+        </w:rPr>
+      </w:pPr>
+      <w:r>
+        <w:rPr>
+          <w:rFonts w:eastAsiaTheme="minorEastAsia"/>
+          <w:lang w:val="en-US"/>
+        </w:rPr>
+        <w:lastRenderedPageBreak/>
+        <w:t xml:space="preserve">The area of the semi spherical bucket can be calculated with </w:t>
+      </w:r>
+      <m:oMath>
+        <m:r>
+          <w:rPr>
+            <w:rFonts w:ascii="Cambria Math" w:eastAsiaTheme="minorEastAsia" w:hAnsi="Cambria Math"/>
+            <w:lang w:val="en-US"/>
+          </w:rPr>
+          <m:t>A=πh(2R-h)</m:t>
+        </m:r>
+      </m:oMath>
+      <w:r>
+        <w:rPr>
+          <w:rFonts w:eastAsiaTheme="minorEastAsia"/>
+          <w:lang w:val="en-US"/>
+        </w:rPr>
+        <w:t xml:space="preserve"> which takes the ever-changing radius into consideration. Thus, A in the formula from </w:t>
+      </w:r>
+      <w:r>
+        <w:rPr>
+          <w:rFonts w:eastAsiaTheme="minorEastAsia"/>
+          <w:b/>
+          <w:lang w:val="en-US"/>
+        </w:rPr>
+        <w:t>1.4</w:t>
+      </w:r>
+      <w:r>
+        <w:rPr>
+          <w:rFonts w:eastAsiaTheme="minorEastAsia"/>
+          <w:lang w:val="en-US"/>
+        </w:rPr>
+        <w:t xml:space="preserve"> can be replaced with this and then recalculated.</w:t>
+      </w:r>
+    </w:p>
+    <w:p>
+      <w:pPr>
+        <w:pStyle w:val="ListParagraph"/>
+        <w:ind w:left="360"/>
+        <w:rPr>
+          <w:rFonts w:eastAsiaTheme="minorEastAsia"/>
+          <w:lang w:val="en-US"/>
+        </w:rPr>
+      </w:pPr>
+      <w:r>
+        <w:rPr>
+          <w:rFonts w:eastAsiaTheme="minorEastAsia"/>
+          <w:noProof/>
+          <w:lang w:val="en-US"/>
+        </w:rPr>
+        <w:drawing>
+          <wp:anchor distT="0" distB="0" distL="114300" distR="114300" simplePos="0" relativeHeight="251663360" behindDoc="0" locked="0" layoutInCell="1" allowOverlap="1" wp14:anchorId="47DBC9CD" wp14:editId="709524F1">
+            <wp:simplePos x="0" y="0"/>
+            <wp:positionH relativeFrom="column">
+              <wp:posOffset>562684</wp:posOffset>
+            </wp:positionH>
+            <wp:positionV relativeFrom="paragraph">
+              <wp:posOffset>174289</wp:posOffset>
+            </wp:positionV>
+            <wp:extent cx="4656455" cy="3872230"/>
+            <wp:effectExtent l="0" t="0" r="4445" b="1270"/>
+            <wp:wrapSquare wrapText="bothSides"/>
+            <wp:docPr id="6" name="Picture 6"/>
+            <wp:cNvGraphicFramePr>
+              <a:graphicFrameLocks xmlns:a="http://schemas.openxmlformats.org/drawingml/2006/main" noChangeAspect="1"/>
+            </wp:cNvGraphicFramePr>
+            <a:graphic xmlns:a="http://schemas.openxmlformats.org/drawingml/2006/main">
+              <a:graphicData uri="http://schemas.openxmlformats.org/drawingml/2006/picture">
+                <pic:pic xmlns:pic="http://schemas.openxmlformats.org/drawingml/2006/picture">
+                  <pic:nvPicPr>
+                    <pic:cNvPr id="4" name="Kod2_1_5.png"/>
+                    <pic:cNvPicPr/>
+                  </pic:nvPicPr>
+                  <pic:blipFill>
+                    <a:blip r:embed="rId7">
+                      <a:extLst>
+                        <a:ext uri="{28A0092B-C50C-407E-A947-70E740481C1C}">
+                          <a14:useLocalDpi xmlns:a14="http://schemas.microsoft.com/office/drawing/2010/main" val="0"/>
+                        </a:ext>
+                      </a:extLst>
+                    </a:blip>
+                    <a:stretch>
+                      <a:fillRect/>
+                    </a:stretch>
+                  </pic:blipFill>
+                  <pic:spPr>
+                    <a:xfrm>
+                      <a:off x="0" y="0"/>
+                      <a:ext cx="4656455" cy="3872230"/>
+                    </a:xfrm>
+                    <a:prstGeom prst="rect">
+                      <a:avLst/>
+                    </a:prstGeom>
+                  </pic:spPr>
+                </pic:pic>
+              </a:graphicData>
+            </a:graphic>
+            <wp14:sizeRelH relativeFrom="page">
+              <wp14:pctWidth>0</wp14:pctWidth>
+            </wp14:sizeRelH>
+            <wp14:sizeRelV relativeFrom="page">
+              <wp14:pctHeight>0</wp14:pctHeight>
+            </wp14:sizeRelV>
+          </wp:anchor>
+        </w:drawing>
+      </w:r>
+    </w:p>
+    <w:p>
+      <w:pPr>
+        <w:pStyle w:val="ListParagraph"/>
+        <w:ind w:left="360"/>
+        <w:rPr>
+          <w:rFonts w:eastAsiaTheme="minorEastAsia"/>
+          <w:lang w:val="en-US"/>
+        </w:rPr>
+      </w:pPr>
+    </w:p>
+    <w:p>
+      <w:pPr>
+        <w:pStyle w:val="ListParagraph"/>
+        <w:ind w:left="360"/>
+        <w:rPr>
+          <w:rFonts w:eastAsiaTheme="minorEastAsia"/>
+          <w:lang w:val="en-US"/>
+        </w:rPr>
+      </w:pPr>
+    </w:p>
+    <w:p>
+      <w:pPr>
+        <w:rPr>
+          <w:rFonts w:eastAsiaTheme="minorEastAsia"/>
+          <w:lang w:val="en-US"/>
+        </w:rPr>
+      </w:pPr>
+      <w:r>
+        <w:rPr>
+          <w:rFonts w:eastAsiaTheme="minorEastAsia"/>
+          <w:noProof/>
+          <w:lang w:val="en-US"/>
+        </w:rPr>
+        <w:drawing>
+          <wp:anchor distT="0" distB="0" distL="114300" distR="114300" simplePos="0" relativeHeight="251664384" behindDoc="0" locked="0" layoutInCell="1" allowOverlap="1" wp14:anchorId="77B1B925" wp14:editId="12A72095">
+            <wp:simplePos x="0" y="0"/>
+            <wp:positionH relativeFrom="column">
+              <wp:posOffset>313652</wp:posOffset>
+            </wp:positionH>
+            <wp:positionV relativeFrom="paragraph">
+              <wp:posOffset>3964716</wp:posOffset>
+            </wp:positionV>
+            <wp:extent cx="5076825" cy="3808095"/>
+            <wp:effectExtent l="0" t="0" r="3175" b="1905"/>
+            <wp:wrapSquare wrapText="bothSides"/>
+            <wp:docPr id="7" name="Picture 7"/>
+            <wp:cNvGraphicFramePr>
+              <a:graphicFrameLocks xmlns:a="http://schemas.openxmlformats.org/drawingml/2006/main" noChangeAspect="1"/>
+            </wp:cNvGraphicFramePr>
+            <a:graphic xmlns:a="http://schemas.openxmlformats.org/drawingml/2006/main">
+              <a:graphicData uri="http://schemas.openxmlformats.org/drawingml/2006/picture">
+                <pic:pic xmlns:pic="http://schemas.openxmlformats.org/drawingml/2006/picture">
+                  <pic:nvPicPr>
+                    <pic:cNvPr id="7" name="Plot2_1_5.jpg"/>
+                    <pic:cNvPicPr/>
+                  </pic:nvPicPr>
+                  <pic:blipFill>
+                    <a:blip r:embed="rId8">
+                      <a:extLst>
+                        <a:ext uri="{28A0092B-C50C-407E-A947-70E740481C1C}">
+                          <a14:useLocalDpi xmlns:a14="http://schemas.microsoft.com/office/drawing/2010/main" val="0"/>
+                        </a:ext>
+                      </a:extLst>
+                    </a:blip>
+                    <a:stretch>
+                      <a:fillRect/>
+                    </a:stretch>
+                  </pic:blipFill>
+                  <pic:spPr>
+                    <a:xfrm>
+                      <a:off x="0" y="0"/>
+                      <a:ext cx="5076825" cy="3808095"/>
+                    </a:xfrm>
+                    <a:prstGeom prst="rect">
+                      <a:avLst/>
+                    </a:prstGeom>
+                  </pic:spPr>
+                </pic:pic>
+              </a:graphicData>
+            </a:graphic>
+            <wp14:sizeRelH relativeFrom="page">
+              <wp14:pctWidth>0</wp14:pctWidth>
+            </wp14:sizeRelH>
+            <wp14:sizeRelV relativeFrom="page">
+              <wp14:pctHeight>0</wp14:pctHeight>
+            </wp14:sizeRelV>
+          </wp:anchor>
+        </w:drawing>
+      </w:r>
+      <w:r>
+        <w:rPr>
+          <w:rFonts w:eastAsiaTheme="minorEastAsia"/>
+          <w:lang w:val="en-US"/>
+        </w:rPr>
+        <w:br w:type="page"/>
+      </w:r>
+    </w:p>
+    <w:p>
+      <w:pPr>
+        <w:rPr>
+          <w:rFonts w:eastAsiaTheme="minorEastAsia"/>
+          <w:lang w:val="en-US"/>
+        </w:rPr>
+      </w:pPr>
+      <w:r>
+        <w:rPr>
+          <w:rFonts w:eastAsiaTheme="minorEastAsia"/>
+          <w:b/>
+          <w:lang w:val="en-US"/>
+        </w:rPr>
+        <w:lastRenderedPageBreak/>
+        <w:t>2.1</w:t>
+      </w:r>
+      <w:r>
+        <w:rPr>
+          <w:rFonts w:eastAsiaTheme="minorEastAsia"/>
+          <w:lang w:val="en-US"/>
+        </w:rPr>
+        <w:t xml:space="preserve"> </w:t>
+      </w:r>
+      <w:r>
+        <w:rPr>
+          <w:rFonts w:eastAsiaTheme="minorEastAsia"/>
+          <w:lang w:val="en-US"/>
+        </w:rPr>
+        <w:t xml:space="preserve"> </w:t>
+      </w:r>
+      <m:oMath>
+        <m:f>
+          <m:fPr>
+            <m:ctrlPr>
+              <w:rPr>
+                <w:rFonts w:ascii="Cambria Math" w:eastAsiaTheme="minorEastAsia" w:hAnsi="Cambria Math"/>
+                <w:i/>
+                <w:lang w:val="en-US"/>
+              </w:rPr>
+            </m:ctrlPr>
+          </m:fPr>
+          <m:num>
+            <m:r>
+              <w:rPr>
+                <w:rFonts w:ascii="Cambria Math" w:eastAsiaTheme="minorEastAsia" w:hAnsi="Cambria Math"/>
+                <w:lang w:val="en-US"/>
+              </w:rPr>
+              <m:t>∂h</m:t>
+            </m:r>
+          </m:num>
+          <m:den>
+            <m:r>
+              <w:rPr>
+                <w:rFonts w:ascii="Cambria Math" w:eastAsiaTheme="minorEastAsia" w:hAnsi="Cambria Math"/>
+                <w:lang w:val="en-US"/>
+              </w:rPr>
+              <m:t>∂t</m:t>
+            </m:r>
+          </m:den>
+        </m:f>
+        <m:r>
+          <w:rPr>
+            <w:rFonts w:ascii="Cambria Math" w:eastAsiaTheme="minorEastAsia" w:hAnsi="Cambria Math"/>
+            <w:lang w:val="en-US"/>
+          </w:rPr>
+          <m:t xml:space="preserve">= </m:t>
+        </m:r>
+        <m:f>
+          <m:fPr>
+            <m:ctrlPr>
+              <w:rPr>
+                <w:rFonts w:ascii="Cambria Math" w:eastAsiaTheme="minorEastAsia" w:hAnsi="Cambria Math"/>
+                <w:i/>
+                <w:lang w:val="en-US"/>
+              </w:rPr>
+            </m:ctrlPr>
+          </m:fPr>
+          <m:num>
+            <m:r>
+              <w:rPr>
+                <w:rFonts w:ascii="Cambria Math" w:eastAsiaTheme="minorEastAsia" w:hAnsi="Cambria Math"/>
+                <w:lang w:val="en-US"/>
+              </w:rPr>
+              <m:t>F-ah</m:t>
+            </m:r>
+          </m:num>
+          <m:den>
+            <m:r>
+              <w:rPr>
+                <w:rFonts w:ascii="Cambria Math" w:eastAsiaTheme="minorEastAsia" w:hAnsi="Cambria Math"/>
+                <w:lang w:val="en-US"/>
+              </w:rPr>
+              <m:t>A</m:t>
+            </m:r>
+          </m:den>
+        </m:f>
+      </m:oMath>
+    </w:p>
+    <w:p>
+      <w:pPr>
+        <w:rPr>
+          <w:rFonts w:eastAsiaTheme="minorEastAsia"/>
+          <w:lang w:val="en-US"/>
+        </w:rPr>
+      </w:pPr>
+    </w:p>
+    <w:p>
+      <w:pPr>
+        <w:rPr>
+          <w:rFonts w:eastAsiaTheme="minorEastAsia"/>
+          <w:b/>
+          <w:lang w:val="en-US"/>
+        </w:rPr>
+      </w:pPr>
+    </w:p>
+    <w:p>
+      <w:pPr>
+        <w:rPr>
+          <w:rFonts w:eastAsiaTheme="minorEastAsia"/>
+          <w:b/>
+          <w:lang w:val="en-US"/>
+        </w:rPr>
+      </w:pPr>
+      <w:r>
+        <w:rPr>
+          <w:rFonts w:eastAsiaTheme="minorEastAsia"/>
+          <w:b/>
+          <w:lang w:val="en-US"/>
+        </w:rPr>
+        <w:t xml:space="preserve">2.2 </w:t>
+      </w:r>
+      <m:oMath>
+        <m:r>
+          <m:rPr>
+            <m:sty m:val="bi"/>
+          </m:rPr>
+          <w:rPr>
+            <w:rFonts w:ascii="Cambria Math" w:eastAsiaTheme="minorEastAsia" w:hAnsi="Cambria Math"/>
+            <w:lang w:val="en-US"/>
+          </w:rPr>
+          <m:t>F-ah=0</m:t>
+        </m:r>
+      </m:oMath>
+      <w:r>
+        <w:rPr>
+          <w:rFonts w:eastAsiaTheme="minorEastAsia"/>
+          <w:b/>
+          <w:lang w:val="en-US"/>
+        </w:rPr>
+        <w:t xml:space="preserve"> </w:t>
+      </w:r>
+      <m:oMath>
+        <m:r>
+          <m:rPr>
+            <m:sty m:val="bi"/>
+          </m:rPr>
+          <w:rPr>
+            <w:rFonts w:ascii="Cambria Math" w:eastAsiaTheme="minorEastAsia" w:hAnsi="Cambria Math"/>
+            <w:lang w:val="en-US"/>
+          </w:rPr>
+          <m:t>h=</m:t>
+        </m:r>
+        <m:f>
+          <m:fPr>
+            <m:ctrlPr>
+              <w:rPr>
+                <w:rFonts w:ascii="Cambria Math" w:eastAsiaTheme="minorEastAsia" w:hAnsi="Cambria Math"/>
+                <w:b/>
+                <w:i/>
+                <w:lang w:val="en-US"/>
+              </w:rPr>
+            </m:ctrlPr>
+          </m:fPr>
+          <m:num>
+            <m:r>
+              <m:rPr>
+                <m:sty m:val="bi"/>
+              </m:rPr>
+              <w:rPr>
+                <w:rFonts w:ascii="Cambria Math" w:eastAsiaTheme="minorEastAsia" w:hAnsi="Cambria Math"/>
+                <w:lang w:val="en-US"/>
+              </w:rPr>
+              <m:t>F</m:t>
+            </m:r>
+          </m:num>
+          <m:den>
+            <m:r>
+              <m:rPr>
+                <m:sty m:val="bi"/>
+              </m:rPr>
+              <w:rPr>
+                <w:rFonts w:ascii="Cambria Math" w:eastAsiaTheme="minorEastAsia" w:hAnsi="Cambria Math"/>
+                <w:lang w:val="en-US"/>
+              </w:rPr>
+              <m:t>a</m:t>
+            </m:r>
+          </m:den>
+        </m:f>
+        <m:r>
+          <m:rPr>
+            <m:sty m:val="bi"/>
+          </m:rPr>
+          <w:rPr>
+            <w:rFonts w:ascii="Cambria Math" w:eastAsiaTheme="minorEastAsia" w:hAnsi="Cambria Math"/>
+            <w:lang w:val="en-US"/>
+          </w:rPr>
+          <m:t>=</m:t>
+        </m:r>
+        <m:f>
+          <m:fPr>
+            <m:ctrlPr>
+              <w:rPr>
+                <w:rFonts w:ascii="Cambria Math" w:eastAsiaTheme="minorEastAsia" w:hAnsi="Cambria Math"/>
+                <w:b/>
+                <w:i/>
+                <w:lang w:val="en-US"/>
+              </w:rPr>
+            </m:ctrlPr>
+          </m:fPr>
+          <m:num>
+            <m:r>
+              <m:rPr>
+                <m:sty m:val="bi"/>
+              </m:rPr>
+              <w:rPr>
+                <w:rFonts w:ascii="Cambria Math" w:eastAsiaTheme="minorEastAsia" w:hAnsi="Cambria Math"/>
+                <w:lang w:val="en-US"/>
+              </w:rPr>
+              <m:t>20</m:t>
+            </m:r>
+          </m:num>
+          <m:den>
+            <m:r>
+              <m:rPr>
+                <m:sty m:val="bi"/>
+              </m:rPr>
+              <w:rPr>
+                <w:rFonts w:ascii="Cambria Math" w:eastAsiaTheme="minorEastAsia" w:hAnsi="Cambria Math"/>
+                <w:lang w:val="en-US"/>
+              </w:rPr>
+              <m:t>1</m:t>
+            </m:r>
+          </m:den>
+        </m:f>
+        <m:r>
+          <m:rPr>
+            <m:sty m:val="bi"/>
+          </m:rPr>
+          <w:rPr>
+            <w:rFonts w:ascii="Cambria Math" w:eastAsiaTheme="minorEastAsia" w:hAnsi="Cambria Math"/>
+            <w:lang w:val="en-US"/>
+          </w:rPr>
+          <m:t>=20</m:t>
+        </m:r>
+        <m:r>
+          <m:rPr>
+            <m:sty m:val="bi"/>
+          </m:rPr>
+          <w:rPr>
+            <w:rFonts w:ascii="Cambria Math" w:eastAsiaTheme="minorEastAsia" w:hAnsi="Cambria Math"/>
+            <w:lang w:val="en-US"/>
+          </w:rPr>
+          <m:t>cm</m:t>
+        </m:r>
+      </m:oMath>
+    </w:p>
+    <w:p>
+      <w:pPr>
+        <w:rPr>
+          <w:rFonts w:eastAsiaTheme="minorEastAsia"/>
+          <w:lang w:val="en-US"/>
+        </w:rPr>
+      </w:pPr>
+      <w:r>
+        <w:rPr>
+          <w:rFonts w:eastAsiaTheme="minorEastAsia"/>
+          <w:lang w:val="en-US"/>
+        </w:rPr>
+        <w:tab/>
+      </w:r>
+    </w:p>
+    <w:p>
+      <w:pPr>
+        <w:rPr>
+          <w:rFonts w:eastAsiaTheme="minorEastAsia"/>
+          <w:b/>
+          <w:lang w:val="en-US"/>
+        </w:rPr>
+      </w:pPr>
+    </w:p>
+    <w:p>
+      <w:pPr>
+        <w:rPr>
+          <w:rFonts w:eastAsiaTheme="minorEastAsia"/>
+          <w:lang w:val="en-US"/>
+        </w:rPr>
+      </w:pPr>
+      <w:r>
+        <w:rPr>
+          <w:rFonts w:eastAsiaTheme="minorEastAsia"/>
+          <w:b/>
+          <w:lang w:val="en-US"/>
+        </w:rPr>
+        <w:t xml:space="preserve">2.3 </w:t>
+      </w:r>
+      <m:oMath>
+        <m:r>
+          <m:rPr>
+            <m:sty m:val="bi"/>
+          </m:rPr>
+          <w:rPr>
+            <w:rFonts w:ascii="Cambria Math" w:eastAsiaTheme="minorEastAsia" w:hAnsi="Cambria Math"/>
+            <w:lang w:val="en-US"/>
+          </w:rPr>
+          <m:t>h</m:t>
+        </m:r>
+        <m:d>
+          <m:dPr>
+            <m:ctrlPr>
+              <w:rPr>
+                <w:rFonts w:ascii="Cambria Math" w:eastAsiaTheme="minorEastAsia" w:hAnsi="Cambria Math"/>
+                <w:b/>
+                <w:i/>
+                <w:lang w:val="en-US"/>
+              </w:rPr>
+            </m:ctrlPr>
+          </m:dPr>
+          <m:e>
+            <m:r>
+              <m:rPr>
+                <m:sty m:val="bi"/>
+              </m:rPr>
+              <w:rPr>
+                <w:rFonts w:ascii="Cambria Math" w:eastAsiaTheme="minorEastAsia" w:hAnsi="Cambria Math"/>
+                <w:lang w:val="en-US"/>
+              </w:rPr>
+              <m:t>t</m:t>
+            </m:r>
+          </m:e>
+        </m:d>
+        <m:r>
+          <m:rPr>
+            <m:sty m:val="bi"/>
+          </m:rPr>
+          <w:rPr>
+            <w:rFonts w:ascii="Cambria Math" w:eastAsiaTheme="minorEastAsia" w:hAnsi="Cambria Math"/>
+            <w:lang w:val="en-US"/>
+          </w:rPr>
+          <m:t>=10</m:t>
+        </m:r>
+        <m:sSup>
+          <m:sSupPr>
+            <m:ctrlPr>
+              <w:rPr>
+                <w:rFonts w:ascii="Cambria Math" w:eastAsiaTheme="minorEastAsia" w:hAnsi="Cambria Math"/>
+                <w:b/>
+                <w:i/>
+                <w:lang w:val="en-US"/>
+              </w:rPr>
+            </m:ctrlPr>
+          </m:sSupPr>
+          <m:e>
+            <m:r>
+              <m:rPr>
+                <m:sty m:val="bi"/>
+              </m:rPr>
+              <w:rPr>
+                <w:rFonts w:ascii="Cambria Math" w:eastAsiaTheme="minorEastAsia" w:hAnsi="Cambria Math"/>
+                <w:lang w:val="en-US"/>
+              </w:rPr>
+              <m:t>t</m:t>
+            </m:r>
+          </m:e>
+          <m:sup>
+            <m:r>
+              <m:rPr>
+                <m:sty m:val="bi"/>
+              </m:rPr>
+              <w:rPr>
+                <w:rFonts w:ascii="Cambria Math" w:eastAsiaTheme="minorEastAsia" w:hAnsi="Cambria Math"/>
+                <w:lang w:val="en-US"/>
+              </w:rPr>
+              <m:t>2</m:t>
+            </m:r>
+          </m:sup>
+        </m:sSup>
+        <m:r>
+          <m:rPr>
+            <m:sty m:val="bi"/>
+          </m:rPr>
+          <w:rPr>
+            <w:rFonts w:ascii="Cambria Math" w:eastAsiaTheme="minorEastAsia" w:hAnsi="Cambria Math"/>
+            <w:lang w:val="en-US"/>
+          </w:rPr>
+          <m:t>+A</m:t>
+        </m:r>
+      </m:oMath>
+    </w:p>
+    <w:p>
+      <w:pPr>
+        <w:rPr>
+          <w:rFonts w:eastAsiaTheme="minorEastAsia"/>
+          <w:lang w:val="en-US"/>
+        </w:rPr>
+      </w:pPr>
+    </w:p>
+    <w:p>
+      <w:pPr>
+        <w:rPr>
+          <w:rFonts w:eastAsiaTheme="minorEastAsia"/>
+          <w:b/>
+          <w:lang w:val="en-US"/>
+        </w:rPr>
+      </w:pPr>
+      <w:r>
+        <w:rPr>
+          <w:rFonts w:eastAsiaTheme="minorEastAsia"/>
+          <w:b/>
+          <w:noProof/>
+          <w:lang w:val="en-US"/>
+        </w:rPr>
+        <w:drawing>
+          <wp:anchor distT="0" distB="0" distL="114300" distR="114300" simplePos="0" relativeHeight="251668480" behindDoc="0" locked="0" layoutInCell="1" allowOverlap="1" wp14:anchorId="0457736E" wp14:editId="18C1E516">
+            <wp:simplePos x="0" y="0"/>
+            <wp:positionH relativeFrom="column">
+              <wp:posOffset>757555</wp:posOffset>
+            </wp:positionH>
+            <wp:positionV relativeFrom="paragraph">
+              <wp:posOffset>3530600</wp:posOffset>
+            </wp:positionV>
+            <wp:extent cx="3275965" cy="2457450"/>
+            <wp:effectExtent l="0" t="0" r="635" b="6350"/>
+            <wp:wrapSquare wrapText="bothSides"/>
+            <wp:docPr id="10" name="Picture 10"/>
+            <wp:cNvGraphicFramePr>
+              <a:graphicFrameLocks xmlns:a="http://schemas.openxmlformats.org/drawingml/2006/main" noChangeAspect="1"/>
+            </wp:cNvGraphicFramePr>
+            <a:graphic xmlns:a="http://schemas.openxmlformats.org/drawingml/2006/main">
+              <a:graphicData uri="http://schemas.openxmlformats.org/drawingml/2006/picture">
+                <pic:pic xmlns:pic="http://schemas.openxmlformats.org/drawingml/2006/picture">
+                  <pic:nvPicPr>
+                    <pic:cNvPr id="10" name="Plot2_2_4.jpg"/>
+                    <pic:cNvPicPr/>
+                  </pic:nvPicPr>
+                  <pic:blipFill>
+                    <a:blip r:embed="rId9">
+                      <a:extLst>
+                        <a:ext uri="{28A0092B-C50C-407E-A947-70E740481C1C}">
+                          <a14:useLocalDpi xmlns:a14="http://schemas.microsoft.com/office/drawing/2010/main" val="0"/>
+                        </a:ext>
+                      </a:extLst>
+                    </a:blip>
+                    <a:stretch>
+                      <a:fillRect/>
+                    </a:stretch>
+                  </pic:blipFill>
+                  <pic:spPr>
+                    <a:xfrm>
+                      <a:off x="0" y="0"/>
+                      <a:ext cx="3275965" cy="2457450"/>
+                    </a:xfrm>
+                    <a:prstGeom prst="rect">
+                      <a:avLst/>
+                    </a:prstGeom>
+                  </pic:spPr>
+                </pic:pic>
+              </a:graphicData>
+            </a:graphic>
+            <wp14:sizeRelH relativeFrom="page">
+              <wp14:pctWidth>0</wp14:pctWidth>
+            </wp14:sizeRelH>
+            <wp14:sizeRelV relativeFrom="page">
+              <wp14:pctHeight>0</wp14:pctHeight>
+            </wp14:sizeRelV>
+          </wp:anchor>
+        </w:drawing>
+      </w:r>
+      <w:r>
+        <w:rPr>
+          <w:rFonts w:eastAsiaTheme="minorEastAsia"/>
+          <w:b/>
+          <w:noProof/>
+          <w:lang w:val="en-US"/>
+        </w:rPr>
+        <w:drawing>
+          <wp:anchor distT="0" distB="0" distL="114300" distR="114300" simplePos="0" relativeHeight="251667456" behindDoc="0" locked="0" layoutInCell="1" allowOverlap="1" wp14:anchorId="7AE95580" wp14:editId="3D9B59DA">
+            <wp:simplePos x="0" y="0"/>
+            <wp:positionH relativeFrom="column">
+              <wp:posOffset>986155</wp:posOffset>
+            </wp:positionH>
+            <wp:positionV relativeFrom="paragraph">
+              <wp:posOffset>130175</wp:posOffset>
+            </wp:positionV>
+            <wp:extent cx="2842260" cy="3190240"/>
+            <wp:effectExtent l="0" t="0" r="2540" b="0"/>
+            <wp:wrapSquare wrapText="bothSides"/>
+            <wp:docPr id="9" name="Picture 9"/>
+            <wp:cNvGraphicFramePr>
+              <a:graphicFrameLocks xmlns:a="http://schemas.openxmlformats.org/drawingml/2006/main" noChangeAspect="1"/>
+            </wp:cNvGraphicFramePr>
+            <a:graphic xmlns:a="http://schemas.openxmlformats.org/drawingml/2006/main">
+              <a:graphicData uri="http://schemas.openxmlformats.org/drawingml/2006/picture">
+                <pic:pic xmlns:pic="http://schemas.openxmlformats.org/drawingml/2006/picture">
+                  <pic:nvPicPr>
+                    <pic:cNvPr id="8" name="Kod2_2_4.png"/>
+                    <pic:cNvPicPr/>
+                  </pic:nvPicPr>
+                  <pic:blipFill>
+                    <a:blip r:embed="rId10">
+                      <a:extLst>
+                        <a:ext uri="{28A0092B-C50C-407E-A947-70E740481C1C}">
+                          <a14:useLocalDpi xmlns:a14="http://schemas.microsoft.com/office/drawing/2010/main" val="0"/>
+                        </a:ext>
+                      </a:extLst>
+                    </a:blip>
+                    <a:stretch>
+                      <a:fillRect/>
+                    </a:stretch>
+                  </pic:blipFill>
+                  <pic:spPr>
+                    <a:xfrm>
+                      <a:off x="0" y="0"/>
+                      <a:ext cx="2842260" cy="3190240"/>
+                    </a:xfrm>
+                    <a:prstGeom prst="rect">
+                      <a:avLst/>
+                    </a:prstGeom>
+                  </pic:spPr>
+                </pic:pic>
+              </a:graphicData>
+            </a:graphic>
+            <wp14:sizeRelH relativeFrom="page">
+              <wp14:pctWidth>0</wp14:pctWidth>
+            </wp14:sizeRelH>
+            <wp14:sizeRelV relativeFrom="page">
+              <wp14:pctHeight>0</wp14:pctHeight>
+            </wp14:sizeRelV>
+          </wp:anchor>
+        </w:drawing>
+      </w:r>
+      <w:r>
+        <w:rPr>
+          <w:rFonts w:eastAsiaTheme="minorEastAsia"/>
+          <w:b/>
+          <w:lang w:val="en-US"/>
+        </w:rPr>
+        <w:t xml:space="preserve">2.4 </w:t>
+      </w:r>
+    </w:p>
+    <w:p>
+      <w:pPr>
+        <w:rPr>
+          <w:rFonts w:eastAsiaTheme="minorEastAsia"/>
+          <w:b/>
+          <w:lang w:val="en-US"/>
+        </w:rPr>
+      </w:pPr>
+      <w:r>
+        <w:rPr>
+          <w:rFonts w:eastAsiaTheme="minorEastAsia"/>
+          <w:b/>
+          <w:lang w:val="en-US"/>
+        </w:rPr>
+        <w:br w:type="page"/>
+      </w:r>
+    </w:p>
+    <w:p>
+      <w:pPr>
+        <w:rPr>
+          <w:rFonts w:eastAsiaTheme="minorEastAsia"/>
+          <w:b/>
+          <w:lang w:val="en-US"/>
+        </w:rPr>
+      </w:pPr>
+      <w:r>
+        <w:rPr>
+          <w:rFonts w:eastAsiaTheme="minorEastAsia"/>
+          <w:b/>
+          <w:noProof/>
+          <w:lang w:val="en-US"/>
+        </w:rPr>
+        <w:lastRenderedPageBreak/>
+        <w:drawing>
+          <wp:anchor distT="0" distB="0" distL="114300" distR="114300" simplePos="0" relativeHeight="251669504" behindDoc="0" locked="0" layoutInCell="1" allowOverlap="1" wp14:anchorId="2107F06E" wp14:editId="1AEC8847">
+            <wp:simplePos x="0" y="0"/>
+            <wp:positionH relativeFrom="column">
+              <wp:posOffset>780415</wp:posOffset>
+            </wp:positionH>
+            <wp:positionV relativeFrom="paragraph">
+              <wp:posOffset>128270</wp:posOffset>
+            </wp:positionV>
+            <wp:extent cx="3874770" cy="4222750"/>
+            <wp:effectExtent l="0" t="0" r="0" b="6350"/>
+            <wp:wrapSquare wrapText="bothSides"/>
+            <wp:docPr id="11" name="Picture 11"/>
+            <wp:cNvGraphicFramePr>
+              <a:graphicFrameLocks xmlns:a="http://schemas.openxmlformats.org/drawingml/2006/main" noChangeAspect="1"/>
+            </wp:cNvGraphicFramePr>
+            <a:graphic xmlns:a="http://schemas.openxmlformats.org/drawingml/2006/main">
+              <a:graphicData uri="http://schemas.openxmlformats.org/drawingml/2006/picture">
+                <pic:pic xmlns:pic="http://schemas.openxmlformats.org/drawingml/2006/picture">
+                  <pic:nvPicPr>
+                    <pic:cNvPr id="11" name="Kod2_2_5.png"/>
+                    <pic:cNvPicPr/>
+                  </pic:nvPicPr>
+                  <pic:blipFill>
+                    <a:blip r:embed="rId11">
+                      <a:extLst>
+                        <a:ext uri="{28A0092B-C50C-407E-A947-70E740481C1C}">
+                          <a14:useLocalDpi xmlns:a14="http://schemas.microsoft.com/office/drawing/2010/main" val="0"/>
+                        </a:ext>
+                      </a:extLst>
+                    </a:blip>
+                    <a:stretch>
+                      <a:fillRect/>
+                    </a:stretch>
+                  </pic:blipFill>
+                  <pic:spPr>
+                    <a:xfrm>
+                      <a:off x="0" y="0"/>
+                      <a:ext cx="3874770" cy="4222750"/>
+                    </a:xfrm>
+                    <a:prstGeom prst="rect">
+                      <a:avLst/>
+                    </a:prstGeom>
+                  </pic:spPr>
+                </pic:pic>
+              </a:graphicData>
+            </a:graphic>
+            <wp14:sizeRelH relativeFrom="page">
+              <wp14:pctWidth>0</wp14:pctWidth>
+            </wp14:sizeRelH>
+            <wp14:sizeRelV relativeFrom="page">
+              <wp14:pctHeight>0</wp14:pctHeight>
+            </wp14:sizeRelV>
+          </wp:anchor>
+        </w:drawing>
+      </w:r>
+      <w:r>
+        <w:rPr>
+          <w:rFonts w:eastAsiaTheme="minorEastAsia"/>
+          <w:b/>
+          <w:lang w:val="en-US"/>
+        </w:rPr>
+        <w:t xml:space="preserve">2.5 </w:t>
+      </w:r>
+      <w:r>
+        <w:rPr>
+          <w:rFonts w:eastAsiaTheme="minorEastAsia"/>
+          <w:b/>
+          <w:noProof/>
+          <w:lang w:val="en-US"/>
+        </w:rPr>
+        <w:drawing>
+          <wp:inline distT="0" distB="0" distL="0" distR="0" wp14:anchorId="24E397F1" wp14:editId="221C2537">
+            <wp:extent cx="5756910" cy="4318000"/>
+            <wp:effectExtent l="0" t="0" r="0" b="0"/>
+            <wp:docPr id="12" name="Picture 12"/>
+            <wp:cNvGraphicFramePr>
+              <a:graphicFrameLocks xmlns:a="http://schemas.openxmlformats.org/drawingml/2006/main" noChangeAspect="1"/>
+            </wp:cNvGraphicFramePr>
+            <a:graphic xmlns:a="http://schemas.openxmlformats.org/drawingml/2006/main">
+              <a:graphicData uri="http://schemas.openxmlformats.org/drawingml/2006/picture">
+                <pic:pic xmlns:pic="http://schemas.openxmlformats.org/drawingml/2006/picture">
+                  <pic:nvPicPr>
+                    <pic:cNvPr id="12" name="Plot2_2_5.jpg"/>
+                    <pic:cNvPicPr/>
+                  </pic:nvPicPr>
+                  <pic:blipFill>
+                    <a:blip r:embed="rId12">
+                      <a:extLst>
+                        <a:ext uri="{28A0092B-C50C-407E-A947-70E740481C1C}">
+                          <a14:useLocalDpi xmlns:a14="http://schemas.microsoft.com/office/drawing/2010/main" val="0"/>
+                        </a:ext>
+                      </a:extLst>
+                    </a:blip>
+                    <a:stretch>
+                      <a:fillRect/>
+                    </a:stretch>
+                  </pic:blipFill>
+                  <pic:spPr>
+                    <a:xfrm>
+                      <a:off x="0" y="0"/>
+                      <a:ext cx="5756910" cy="4318000"/>
+                    </a:xfrm>
+                    <a:prstGeom prst="rect">
+                      <a:avLst/>
+                    </a:prstGeom>
+                  </pic:spPr>
+                </pic:pic>
+              </a:graphicData>
+            </a:graphic>
+          </wp:inline>
+        </w:drawing>
+      </w:r>
     </w:p>
     <w:sectPr>
       <w:pgSz w:w="11900" w:h="16840"/>

</xml_diff>